<commit_message>
reference for mid term
</commit_message>
<xml_diff>
--- a/Assignement4.docx
+++ b/Assignement4.docx
@@ -10,45 +10,37 @@
         <w:t>my</w:t>
       </w:r>
       <w:r>
-        <w:t xml:space="preserve"> works. It was somehow challenging, but I enjoyed a lot in this work. My work has been updated in my git repo. Please check my work on </w:t>
+        <w:t xml:space="preserve"> works. It was somehow challenging, but I enjoyed a lot in this work. My work has been updated in my git repo. Please check my work on</w:t>
       </w:r>
+    </w:p>
+    <w:p/>
+    <w:p>
       <w:hyperlink r:id="rId4" w:history="1">
         <w:r>
           <w:rPr>
             <w:rStyle w:val="Hyperlink"/>
           </w:rPr>
-          <w:t>https://slohani1991.github.io/Assignments/</w:t>
+          <w:t xml:space="preserve"> </w:t>
+        </w:r>
+        <w:r>
+          <w:rPr>
+            <w:rStyle w:val="Hyperlink"/>
+          </w:rPr>
+          <w:t>https://slohani1991.github.io/Assignments/assignment5/assignment.js</w:t>
         </w:r>
       </w:hyperlink>
+    </w:p>
+    <w:p/>
+    <w:p>
       <w:r>
-        <w:t xml:space="preserve"> you can click on </w:t>
-      </w:r>
-      <w:r>
-        <w:t>movie review</w:t>
-      </w:r>
-      <w:r>
-        <w:t xml:space="preserve"> PHP</w:t>
-      </w:r>
-      <w:r>
-        <w:t xml:space="preserve"> </w:t>
-      </w:r>
-      <w:r>
-        <w:t xml:space="preserve">link to check my work. </w:t>
+        <w:t>Repo link</w:t>
       </w:r>
     </w:p>
     <w:p/>
     <w:p>
       <w:r>
-        <w:t xml:space="preserve">Today’s work link is </w:t>
+        <w:t>https://github.com/slohani1991/Assignments/blob/master/assignment5/assignment.js</w:t>
       </w:r>
-      <w:hyperlink r:id="rId5" w:history="1">
-        <w:r>
-          <w:rPr>
-            <w:rStyle w:val="Hyperlink"/>
-          </w:rPr>
-          <w:t>https://slohani1991.github.io/Assignments/assignment4/</w:t>
-        </w:r>
-      </w:hyperlink>
     </w:p>
     <w:p/>
     <w:p>
@@ -511,6 +503,18 @@
       <w:shd w:val="clear" w:color="auto" w:fill="E1DFDD"/>
     </w:rPr>
   </w:style>
+  <w:style w:type="character" w:styleId="FollowedHyperlink">
+    <w:name w:val="FollowedHyperlink"/>
+    <w:basedOn w:val="DefaultParagraphFont"/>
+    <w:uiPriority w:val="99"/>
+    <w:semiHidden/>
+    <w:unhideWhenUsed/>
+    <w:rsid w:val="005B41DE"/>
+    <w:rPr>
+      <w:color w:val="954F72" w:themeColor="followedHyperlink"/>
+      <w:u w:val="single"/>
+    </w:rPr>
+  </w:style>
 </w:styles>
 </file>
 

</xml_diff>